<commit_message>
Update specification and Diagram
</commit_message>
<xml_diff>
--- a/BaseProject-master/docs/客戶/客戶規格書.docx
+++ b/BaseProject-master/docs/客戶/客戶規格書.docx
@@ -721,7 +721,7 @@
         <w:spacing w:line="400" w:lineRule="atLeast"/>
         <w:ind w:left="2880" w:firstLine="480"/>
         <w:rPr>
-          <w:rFonts w:asciiTheme="minorEastAsia" w:hAnsiTheme="minorEastAsia" w:cs="Arial" w:hint="eastAsia"/>
+          <w:rFonts w:asciiTheme="minorEastAsia" w:hAnsiTheme="minorEastAsia" w:cs="Arial"/>
           <w:b/>
           <w:color w:val="000000"/>
           <w:kern w:val="0"/>
@@ -739,7 +739,7 @@
         <w:spacing w:line="400" w:lineRule="atLeast"/>
         <w:jc w:val="center"/>
         <w:rPr>
-          <w:rFonts w:asciiTheme="minorEastAsia" w:hAnsiTheme="minorEastAsia" w:cs="Arial" w:hint="eastAsia"/>
+          <w:rFonts w:asciiTheme="minorEastAsia" w:hAnsiTheme="minorEastAsia" w:cs="Arial"/>
           <w:b/>
           <w:color w:val="000000"/>
           <w:kern w:val="0"/>
@@ -1220,7 +1220,6 @@
           <w:kern w:val="0"/>
           <w:sz w:val="30"/>
           <w:szCs w:val="30"/>
-          <w:lang w:eastAsia="zh-CN"/>
         </w:rPr>
         <w:t>界面</w:t>
       </w:r>
@@ -1390,11 +1389,51 @@
           <w:sz w:val="30"/>
           <w:szCs w:val="30"/>
         </w:rPr>
-        <w:t>GPS</w:t>
-      </w:r>
-      <w:r>
-        <w:rPr>
-          <w:rFonts w:asciiTheme="minorEastAsia" w:hAnsiTheme="minorEastAsia" w:cs="Arial"/>
+        <w:t xml:space="preserve">GPS </w:t>
+      </w:r>
+      <w:r>
+        <w:rPr>
+          <w:rFonts w:asciiTheme="minorEastAsia" w:hAnsiTheme="minorEastAsia" w:cs="Arial" w:hint="eastAsia"/>
+          <w:color w:val="000000"/>
+          <w:kern w:val="0"/>
+          <w:sz w:val="30"/>
+          <w:szCs w:val="30"/>
+        </w:rPr>
+        <w:t>或 輸入住址或相關字</w:t>
+      </w:r>
+      <w:r>
+        <w:rPr>
+          <w:rFonts w:asciiTheme="minorEastAsia" w:hAnsiTheme="minorEastAsia" w:cs="Arial" w:hint="eastAsia"/>
+          <w:color w:val="000000"/>
+          <w:kern w:val="0"/>
+          <w:sz w:val="30"/>
+          <w:szCs w:val="30"/>
+        </w:rPr>
+        <w:t>并</w:t>
+      </w:r>
+      <w:r>
+        <w:rPr>
+          <w:rFonts w:ascii="DengXian" w:eastAsia="DengXian" w:hAnsi="DengXian" w:cs="Arial" w:hint="eastAsia"/>
+          <w:color w:val="000000"/>
+          <w:kern w:val="0"/>
+          <w:sz w:val="30"/>
+          <w:szCs w:val="30"/>
+        </w:rPr>
+        <w:t>查詢</w:t>
+      </w:r>
+      <w:r>
+        <w:rPr>
+          <w:rFonts w:ascii="DengXian" w:hAnsi="DengXian" w:cs="Arial" w:hint="eastAsia"/>
+          <w:color w:val="000000"/>
+          <w:kern w:val="0"/>
+          <w:sz w:val="30"/>
+          <w:szCs w:val="30"/>
+        </w:rPr>
+        <w:t>（經緯度</w:t>
+      </w:r>
+      <w:r>
+        <w:rPr>
+          <w:rFonts w:ascii="DengXian" w:hAnsi="DengXian" w:cs="Arial" w:hint="eastAsia"/>
           <w:color w:val="000000"/>
           <w:kern w:val="0"/>
           <w:sz w:val="30"/>
@@ -1404,7 +1443,7 @@
       </w:r>
       <w:r>
         <w:rPr>
-          <w:rFonts w:asciiTheme="minorEastAsia" w:hAnsiTheme="minorEastAsia" w:cs="Arial" w:hint="eastAsia"/>
+          <w:rFonts w:ascii="DengXian" w:hAnsi="DengXian" w:cs="Arial" w:hint="eastAsia"/>
           <w:color w:val="000000"/>
           <w:kern w:val="0"/>
           <w:sz w:val="30"/>
@@ -1414,7 +1453,7 @@
       </w:r>
       <w:r>
         <w:rPr>
-          <w:rFonts w:asciiTheme="minorEastAsia" w:hAnsiTheme="minorEastAsia" w:cs="Arial" w:hint="eastAsia"/>
+          <w:rFonts w:ascii="DengXian" w:hAnsi="DengXian" w:cs="Arial" w:hint="eastAsia"/>
           <w:color w:val="000000"/>
           <w:kern w:val="0"/>
           <w:sz w:val="30"/>
@@ -1424,44 +1463,13 @@
       </w:r>
       <w:r>
         <w:rPr>
-          <w:rFonts w:asciiTheme="minorEastAsia" w:hAnsiTheme="minorEastAsia" w:cs="Arial" w:hint="eastAsia"/>
-          <w:color w:val="000000"/>
-          <w:kern w:val="0"/>
-          <w:sz w:val="30"/>
-          <w:szCs w:val="30"/>
-        </w:rPr>
-        <w:t>輸入</w:t>
-      </w:r>
-      <w:r>
-        <w:rPr>
-          <w:rFonts w:asciiTheme="minorEastAsia" w:hAnsiTheme="minorEastAsia" w:cs="Arial" w:hint="eastAsia"/>
-          <w:color w:val="000000"/>
-          <w:kern w:val="0"/>
-          <w:sz w:val="30"/>
-          <w:szCs w:val="30"/>
-        </w:rPr>
-        <w:t>住址或相關字</w:t>
-      </w:r>
-      <w:r>
-        <w:rPr>
-          <w:rFonts w:asciiTheme="minorEastAsia" w:hAnsiTheme="minorEastAsia" w:cs="Arial" w:hint="eastAsia"/>
-          <w:color w:val="000000"/>
-          <w:kern w:val="0"/>
-          <w:sz w:val="30"/>
-          <w:szCs w:val="30"/>
-        </w:rPr>
-        <w:t>并</w:t>
-      </w:r>
-      <w:r>
-        <w:rPr>
-          <w:rFonts w:ascii="DengXian" w:eastAsia="DengXian" w:hAnsi="DengXian" w:cs="Arial" w:hint="eastAsia"/>
-          <w:color w:val="000000"/>
-          <w:kern w:val="0"/>
-          <w:sz w:val="30"/>
-          <w:szCs w:val="30"/>
-          <w:lang w:eastAsia="zh-CN"/>
-        </w:rPr>
-        <w:t>查詢</w:t>
+          <w:rFonts w:ascii="DengXian" w:hAnsi="DengXian" w:cs="Arial" w:hint="eastAsia"/>
+          <w:color w:val="000000"/>
+          <w:kern w:val="0"/>
+          <w:sz w:val="30"/>
+          <w:szCs w:val="30"/>
+        </w:rPr>
+        <w:t>逢甲大學）</w:t>
       </w:r>
     </w:p>
     <w:p>
@@ -1523,37 +1531,7 @@
           <w:sz w:val="30"/>
           <w:szCs w:val="30"/>
         </w:rPr>
-        <w:t xml:space="preserve"> </w:t>
-      </w:r>
-      <w:r>
-        <w:rPr>
-          <w:rFonts w:asciiTheme="minorEastAsia" w:hAnsiTheme="minorEastAsia" w:cs="Arial" w:hint="eastAsia"/>
-          <w:color w:val="000000"/>
-          <w:kern w:val="0"/>
-          <w:sz w:val="30"/>
-          <w:szCs w:val="30"/>
-        </w:rPr>
-        <w:t>或</w:t>
-      </w:r>
-      <w:r>
-        <w:rPr>
-          <w:rFonts w:asciiTheme="minorEastAsia" w:hAnsiTheme="minorEastAsia" w:cs="Arial" w:hint="eastAsia"/>
-          <w:color w:val="000000"/>
-          <w:kern w:val="0"/>
-          <w:sz w:val="30"/>
-          <w:szCs w:val="30"/>
-        </w:rPr>
-        <w:t xml:space="preserve"> </w:t>
-      </w:r>
-      <w:r>
-        <w:rPr>
-          <w:rFonts w:asciiTheme="minorEastAsia" w:hAnsiTheme="minorEastAsia" w:cs="Arial" w:hint="eastAsia"/>
-          <w:color w:val="000000"/>
-          <w:kern w:val="0"/>
-          <w:sz w:val="30"/>
-          <w:szCs w:val="30"/>
-        </w:rPr>
-        <w:t>可以放紅色中間一點黑的大頭針</w:t>
+        <w:t xml:space="preserve"> 或 可以放紅色中間一點黑的大頭針</w:t>
       </w:r>
     </w:p>
     <w:p>
@@ -2021,8 +1999,6 @@
         </w:rPr>
         <w:br w:type="page"/>
       </w:r>
-      <w:bookmarkStart w:id="0" w:name="_GoBack"/>
-      <w:bookmarkEnd w:id="0"/>
     </w:p>
     <w:p>
       <w:pPr>
@@ -2185,38 +2161,426 @@
           <w:sz w:val="30"/>
           <w:szCs w:val="30"/>
         </w:rPr>
-        <w:t>作法：使用客戶們所提供的當前位置</w:t>
-      </w:r>
-      <w:r>
-        <w:rPr>
-          <w:rFonts w:asciiTheme="minorEastAsia" w:hAnsiTheme="minorEastAsia" w:cs="Arial" w:hint="eastAsia"/>
-          <w:color w:val="000000"/>
-          <w:kern w:val="0"/>
-          <w:sz w:val="30"/>
-          <w:szCs w:val="30"/>
-        </w:rPr>
-        <w:t>或者</w:t>
-      </w:r>
-      <w:r>
-        <w:rPr>
-          <w:rFonts w:asciiTheme="minorEastAsia" w:hAnsiTheme="minorEastAsia" w:cs="Arial"/>
-          <w:color w:val="000000"/>
-          <w:kern w:val="0"/>
-          <w:sz w:val="30"/>
-          <w:szCs w:val="30"/>
-        </w:rPr>
-        <w:t>google</w:t>
-      </w:r>
-      <w:r>
-        <w:rPr>
-          <w:rFonts w:asciiTheme="minorEastAsia" w:hAnsiTheme="minorEastAsia" w:cs="Arial" w:hint="eastAsia"/>
-          <w:color w:val="000000"/>
-          <w:kern w:val="0"/>
-          <w:sz w:val="30"/>
-          <w:szCs w:val="30"/>
-        </w:rPr>
-        <w:t>去原生的資料</w:t>
-      </w:r>
+        <w:t>作法：</w:t>
+      </w:r>
+    </w:p>
+    <w:p>
+      <w:pPr>
+        <w:pStyle w:val="a3"/>
+        <w:widowControl/>
+        <w:numPr>
+          <w:ilvl w:val="2"/>
+          <w:numId w:val="16"/>
+        </w:numPr>
+        <w:autoSpaceDE w:val="0"/>
+        <w:autoSpaceDN w:val="0"/>
+        <w:adjustRightInd w:val="0"/>
+        <w:spacing w:line="400" w:lineRule="atLeast"/>
+        <w:ind w:leftChars="0"/>
+        <w:rPr>
+          <w:rFonts w:asciiTheme="minorEastAsia" w:hAnsiTheme="minorEastAsia" w:cs="Arial"/>
+          <w:color w:val="000000"/>
+          <w:kern w:val="0"/>
+          <w:sz w:val="30"/>
+          <w:szCs w:val="30"/>
+        </w:rPr>
+      </w:pPr>
+      <w:r>
+        <w:rPr>
+          <w:rFonts w:asciiTheme="minorEastAsia" w:hAnsiTheme="minorEastAsia" w:cs="Arial" w:hint="eastAsia"/>
+          <w:color w:val="000000"/>
+          <w:kern w:val="0"/>
+          <w:sz w:val="30"/>
+          <w:szCs w:val="30"/>
+        </w:rPr>
+        <w:t>使用者們的當前</w:t>
+      </w:r>
+      <w:r>
+        <w:rPr>
+          <w:rFonts w:asciiTheme="minorEastAsia" w:hAnsiTheme="minorEastAsia" w:cs="Arial" w:hint="eastAsia"/>
+          <w:color w:val="000000"/>
+          <w:kern w:val="0"/>
+          <w:sz w:val="30"/>
+          <w:szCs w:val="30"/>
+        </w:rPr>
+        <w:t>GPS</w:t>
+      </w:r>
+      <w:r>
+        <w:rPr>
+          <w:rFonts w:asciiTheme="minorEastAsia" w:hAnsiTheme="minorEastAsia" w:cs="Arial" w:hint="eastAsia"/>
+          <w:color w:val="000000"/>
+          <w:kern w:val="0"/>
+          <w:sz w:val="30"/>
+          <w:szCs w:val="30"/>
+        </w:rPr>
+        <w:t>（資料夠多的情況下）</w:t>
+      </w:r>
+    </w:p>
+    <w:p>
+      <w:pPr>
+        <w:pStyle w:val="a3"/>
+        <w:widowControl/>
+        <w:numPr>
+          <w:ilvl w:val="3"/>
+          <w:numId w:val="16"/>
+        </w:numPr>
+        <w:autoSpaceDE w:val="0"/>
+        <w:autoSpaceDN w:val="0"/>
+        <w:adjustRightInd w:val="0"/>
+        <w:spacing w:line="400" w:lineRule="atLeast"/>
+        <w:ind w:leftChars="0"/>
+        <w:rPr>
+          <w:rFonts w:asciiTheme="minorEastAsia" w:hAnsiTheme="minorEastAsia" w:cs="Arial"/>
+          <w:color w:val="000000"/>
+          <w:kern w:val="0"/>
+          <w:sz w:val="30"/>
+          <w:szCs w:val="30"/>
+        </w:rPr>
+      </w:pPr>
+      <w:r>
+        <w:rPr>
+          <w:rFonts w:asciiTheme="minorEastAsia" w:hAnsiTheme="minorEastAsia" w:cs="Arial" w:hint="eastAsia"/>
+          <w:color w:val="000000"/>
+          <w:kern w:val="0"/>
+          <w:sz w:val="30"/>
+          <w:szCs w:val="30"/>
+        </w:rPr>
+        <w:t>利用</w:t>
+      </w:r>
+      <w:r>
+        <w:rPr>
+          <w:rFonts w:asciiTheme="minorEastAsia" w:hAnsiTheme="minorEastAsia" w:cs="Arial" w:hint="eastAsia"/>
+          <w:color w:val="000000"/>
+          <w:kern w:val="0"/>
+          <w:sz w:val="30"/>
+          <w:szCs w:val="30"/>
+        </w:rPr>
+        <w:t>資料庫的</w:t>
+      </w:r>
+      <w:r>
+        <w:rPr>
+          <w:rFonts w:asciiTheme="minorEastAsia" w:hAnsiTheme="minorEastAsia" w:cs="Arial" w:hint="eastAsia"/>
+          <w:color w:val="000000"/>
+          <w:kern w:val="0"/>
+          <w:sz w:val="30"/>
+          <w:szCs w:val="30"/>
+        </w:rPr>
+        <w:t>所記錄到的GPS資料</w:t>
+      </w:r>
+    </w:p>
+    <w:p>
+      <w:pPr>
+        <w:pStyle w:val="a3"/>
+        <w:widowControl/>
+        <w:numPr>
+          <w:ilvl w:val="3"/>
+          <w:numId w:val="16"/>
+        </w:numPr>
+        <w:autoSpaceDE w:val="0"/>
+        <w:autoSpaceDN w:val="0"/>
+        <w:adjustRightInd w:val="0"/>
+        <w:spacing w:line="400" w:lineRule="atLeast"/>
+        <w:ind w:leftChars="0"/>
+        <w:rPr>
+          <w:rFonts w:asciiTheme="minorEastAsia" w:hAnsiTheme="minorEastAsia" w:cs="Arial"/>
+          <w:color w:val="000000"/>
+          <w:kern w:val="0"/>
+          <w:sz w:val="30"/>
+          <w:szCs w:val="30"/>
+        </w:rPr>
+      </w:pPr>
+      <w:r>
+        <w:rPr>
+          <w:rFonts w:asciiTheme="minorEastAsia" w:hAnsiTheme="minorEastAsia" w:cs="Arial" w:hint="eastAsia"/>
+          <w:color w:val="000000"/>
+          <w:kern w:val="0"/>
+          <w:sz w:val="30"/>
+          <w:szCs w:val="30"/>
+        </w:rPr>
+        <w:t>篩選出最接近此刻的</w:t>
+      </w:r>
+      <w:r>
+        <w:rPr>
+          <w:rFonts w:asciiTheme="minorEastAsia" w:hAnsiTheme="minorEastAsia" w:cs="Arial" w:hint="eastAsia"/>
+          <w:color w:val="000000"/>
+          <w:kern w:val="0"/>
+          <w:sz w:val="30"/>
+          <w:szCs w:val="30"/>
+        </w:rPr>
+        <w:t>GPS資料進行</w:t>
+      </w:r>
+      <w:r>
+        <w:rPr>
+          <w:rFonts w:asciiTheme="minorEastAsia" w:hAnsiTheme="minorEastAsia" w:cs="Arial" w:hint="eastAsia"/>
+          <w:color w:val="000000"/>
+          <w:kern w:val="0"/>
+          <w:sz w:val="30"/>
+          <w:szCs w:val="30"/>
+        </w:rPr>
+        <w:t>分析</w:t>
+      </w:r>
+      <w:r>
+        <w:rPr>
+          <w:rFonts w:asciiTheme="minorEastAsia" w:hAnsiTheme="minorEastAsia" w:cs="Arial" w:hint="eastAsia"/>
+          <w:color w:val="000000"/>
+          <w:kern w:val="0"/>
+          <w:sz w:val="30"/>
+          <w:szCs w:val="30"/>
+        </w:rPr>
+        <w:t>（前10</w:t>
+      </w:r>
+      <w:r>
+        <w:rPr>
+          <w:rFonts w:asciiTheme="minorEastAsia" w:hAnsiTheme="minorEastAsia" w:cs="Arial" w:hint="eastAsia"/>
+          <w:color w:val="000000"/>
+          <w:kern w:val="0"/>
+          <w:sz w:val="30"/>
+          <w:szCs w:val="30"/>
+        </w:rPr>
+        <w:t>分鐘</w:t>
+      </w:r>
+      <w:r>
+        <w:rPr>
+          <w:rFonts w:asciiTheme="minorEastAsia" w:hAnsiTheme="minorEastAsia" w:cs="Arial" w:hint="eastAsia"/>
+          <w:color w:val="000000"/>
+          <w:kern w:val="0"/>
+          <w:sz w:val="30"/>
+          <w:szCs w:val="30"/>
+        </w:rPr>
+        <w:t>及現在</w:t>
+      </w:r>
+      <w:r>
+        <w:rPr>
+          <w:rFonts w:asciiTheme="minorEastAsia" w:hAnsiTheme="minorEastAsia" w:cs="Arial" w:hint="eastAsia"/>
+          <w:color w:val="000000"/>
+          <w:kern w:val="0"/>
+          <w:sz w:val="30"/>
+          <w:szCs w:val="30"/>
+        </w:rPr>
+        <w:t>）</w:t>
+      </w:r>
+    </w:p>
+    <w:p>
+      <w:pPr>
+        <w:pStyle w:val="a3"/>
+        <w:widowControl/>
+        <w:numPr>
+          <w:ilvl w:val="3"/>
+          <w:numId w:val="16"/>
+        </w:numPr>
+        <w:autoSpaceDE w:val="0"/>
+        <w:autoSpaceDN w:val="0"/>
+        <w:adjustRightInd w:val="0"/>
+        <w:spacing w:line="400" w:lineRule="atLeast"/>
+        <w:ind w:leftChars="0"/>
+        <w:rPr>
+          <w:rFonts w:asciiTheme="minorEastAsia" w:hAnsiTheme="minorEastAsia" w:cs="Arial"/>
+          <w:color w:val="000000"/>
+          <w:kern w:val="0"/>
+          <w:sz w:val="30"/>
+          <w:szCs w:val="30"/>
+        </w:rPr>
+      </w:pPr>
+      <w:r>
+        <w:rPr>
+          <w:rFonts w:asciiTheme="minorEastAsia" w:hAnsiTheme="minorEastAsia" w:cs="Arial" w:hint="eastAsia"/>
+          <w:color w:val="000000"/>
+          <w:kern w:val="0"/>
+          <w:sz w:val="30"/>
+          <w:szCs w:val="30"/>
+        </w:rPr>
+        <w:t>並利用</w:t>
+      </w:r>
+      <w:r>
+        <w:rPr>
+          <w:rFonts w:asciiTheme="minorEastAsia" w:hAnsiTheme="minorEastAsia" w:cs="Arial" w:hint="eastAsia"/>
+          <w:color w:val="000000"/>
+          <w:kern w:val="0"/>
+          <w:sz w:val="30"/>
+          <w:szCs w:val="30"/>
+        </w:rPr>
+        <w:t xml:space="preserve"> </w:t>
+      </w:r>
+      <w:r>
+        <w:rPr>
+          <w:rFonts w:asciiTheme="minorEastAsia" w:hAnsiTheme="minorEastAsia" w:cs="Arial" w:hint="eastAsia"/>
+          <w:color w:val="000000"/>
+          <w:kern w:val="0"/>
+          <w:sz w:val="30"/>
+          <w:szCs w:val="30"/>
+        </w:rPr>
+        <w:t>Google</w:t>
+      </w:r>
+      <w:r>
+        <w:rPr>
+          <w:rFonts w:asciiTheme="minorEastAsia" w:hAnsiTheme="minorEastAsia" w:cs="Arial"/>
+          <w:color w:val="000000"/>
+          <w:kern w:val="0"/>
+          <w:sz w:val="30"/>
+          <w:szCs w:val="30"/>
+        </w:rPr>
+        <w:t xml:space="preserve"> </w:t>
+      </w:r>
+      <w:r>
+        <w:rPr>
+          <w:rFonts w:asciiTheme="minorEastAsia" w:hAnsiTheme="minorEastAsia" w:cs="Arial" w:hint="eastAsia"/>
+          <w:color w:val="000000"/>
+          <w:kern w:val="0"/>
+          <w:sz w:val="30"/>
+          <w:szCs w:val="30"/>
+        </w:rPr>
+        <w:t>原生的路款顏色來顯示（</w:t>
+      </w:r>
+      <w:r>
+        <w:rPr>
+          <w:rFonts w:asciiTheme="minorEastAsia" w:hAnsiTheme="minorEastAsia" w:cs="Arial" w:hint="eastAsia"/>
+          <w:color w:val="000000"/>
+          <w:kern w:val="0"/>
+          <w:sz w:val="30"/>
+          <w:szCs w:val="30"/>
+        </w:rPr>
+        <w:t>綠色</w:t>
+      </w:r>
+      <w:r>
+        <w:rPr>
+          <w:rFonts w:asciiTheme="minorEastAsia" w:hAnsiTheme="minorEastAsia" w:cs="Arial" w:hint="eastAsia"/>
+          <w:color w:val="000000"/>
+          <w:kern w:val="0"/>
+          <w:sz w:val="30"/>
+          <w:szCs w:val="30"/>
+        </w:rPr>
+        <w:t>：通順</w:t>
+      </w:r>
+      <w:r>
+        <w:rPr>
+          <w:rFonts w:asciiTheme="minorEastAsia" w:hAnsiTheme="minorEastAsia" w:cs="Arial" w:hint="eastAsia"/>
+          <w:color w:val="000000"/>
+          <w:kern w:val="0"/>
+          <w:sz w:val="30"/>
+          <w:szCs w:val="30"/>
+        </w:rPr>
+        <w:t>，</w:t>
+      </w:r>
+      <w:r>
+        <w:rPr>
+          <w:rFonts w:asciiTheme="minorEastAsia" w:hAnsiTheme="minorEastAsia" w:cs="Arial" w:hint="eastAsia"/>
+          <w:color w:val="000000"/>
+          <w:kern w:val="0"/>
+          <w:sz w:val="30"/>
+          <w:szCs w:val="30"/>
+        </w:rPr>
+        <w:t>黃色：塞車，紅色：極度塞車）</w:t>
+      </w:r>
+    </w:p>
+    <w:p>
+      <w:pPr>
+        <w:pStyle w:val="a3"/>
+        <w:widowControl/>
+        <w:numPr>
+          <w:ilvl w:val="2"/>
+          <w:numId w:val="16"/>
+        </w:numPr>
+        <w:autoSpaceDE w:val="0"/>
+        <w:autoSpaceDN w:val="0"/>
+        <w:adjustRightInd w:val="0"/>
+        <w:spacing w:line="400" w:lineRule="atLeast"/>
+        <w:ind w:leftChars="0"/>
+        <w:rPr>
+          <w:rFonts w:asciiTheme="minorEastAsia" w:hAnsiTheme="minorEastAsia" w:cs="Arial"/>
+          <w:color w:val="000000"/>
+          <w:kern w:val="0"/>
+          <w:sz w:val="30"/>
+          <w:szCs w:val="30"/>
+        </w:rPr>
+      </w:pPr>
+      <w:r>
+        <w:rPr>
+          <w:rFonts w:asciiTheme="minorEastAsia" w:hAnsiTheme="minorEastAsia" w:cs="Arial" w:hint="eastAsia"/>
+          <w:color w:val="000000"/>
+          <w:kern w:val="0"/>
+          <w:sz w:val="30"/>
+          <w:szCs w:val="30"/>
+        </w:rPr>
+        <w:t>Google</w:t>
+      </w:r>
+      <w:r>
+        <w:rPr>
+          <w:rFonts w:asciiTheme="minorEastAsia" w:hAnsiTheme="minorEastAsia" w:cs="Arial"/>
+          <w:color w:val="000000"/>
+          <w:kern w:val="0"/>
+          <w:sz w:val="30"/>
+          <w:szCs w:val="30"/>
+        </w:rPr>
+        <w:t xml:space="preserve"> </w:t>
+      </w:r>
+      <w:r>
+        <w:rPr>
+          <w:rFonts w:asciiTheme="minorEastAsia" w:hAnsiTheme="minorEastAsia" w:cs="Arial"/>
+          <w:color w:val="000000"/>
+          <w:kern w:val="0"/>
+          <w:sz w:val="30"/>
+          <w:szCs w:val="30"/>
+        </w:rPr>
+        <w:t>map</w:t>
+      </w:r>
+      <w:r>
+        <w:rPr>
+          <w:rFonts w:asciiTheme="minorEastAsia" w:hAnsiTheme="minorEastAsia" w:cs="Arial"/>
+          <w:color w:val="000000"/>
+          <w:kern w:val="0"/>
+          <w:sz w:val="30"/>
+          <w:szCs w:val="30"/>
+        </w:rPr>
+        <w:t xml:space="preserve"> a</w:t>
+      </w:r>
+      <w:r>
+        <w:rPr>
+          <w:rFonts w:asciiTheme="minorEastAsia" w:hAnsiTheme="minorEastAsia" w:cs="Arial" w:hint="eastAsia"/>
+          <w:color w:val="000000"/>
+          <w:kern w:val="0"/>
+          <w:sz w:val="30"/>
+          <w:szCs w:val="30"/>
+        </w:rPr>
+        <w:t>pi</w:t>
+      </w:r>
+      <w:r>
+        <w:rPr>
+          <w:rFonts w:asciiTheme="minorEastAsia" w:hAnsiTheme="minorEastAsia" w:cs="Arial" w:hint="eastAsia"/>
+          <w:color w:val="000000"/>
+          <w:kern w:val="0"/>
+          <w:sz w:val="30"/>
+          <w:szCs w:val="30"/>
+        </w:rPr>
+        <w:t>所提供的</w:t>
+      </w:r>
+      <w:r>
+        <w:rPr>
+          <w:rFonts w:asciiTheme="minorEastAsia" w:hAnsiTheme="minorEastAsia" w:cs="Arial" w:hint="eastAsia"/>
+          <w:color w:val="000000"/>
+          <w:kern w:val="0"/>
+          <w:sz w:val="30"/>
+          <w:szCs w:val="30"/>
+        </w:rPr>
+        <w:t>路況</w:t>
+      </w:r>
+    </w:p>
+    <w:p>
+      <w:pPr>
+        <w:pStyle w:val="a3"/>
+        <w:widowControl/>
+        <w:autoSpaceDE w:val="0"/>
+        <w:autoSpaceDN w:val="0"/>
+        <w:adjustRightInd w:val="0"/>
+        <w:spacing w:line="400" w:lineRule="atLeast"/>
+        <w:ind w:leftChars="0" w:left="1920"/>
+        <w:rPr>
+          <w:rFonts w:asciiTheme="minorEastAsia" w:hAnsiTheme="minorEastAsia" w:cs="Arial"/>
+          <w:color w:val="000000"/>
+          <w:kern w:val="0"/>
+          <w:sz w:val="30"/>
+          <w:szCs w:val="30"/>
+        </w:rPr>
+      </w:pPr>
     </w:p>
     <w:p>
       <w:pPr>
@@ -2313,67 +2677,133 @@
           <w:sz w:val="30"/>
           <w:szCs w:val="30"/>
         </w:rPr>
-        <w:t>當前座標</w:t>
-      </w:r>
-      <w:r>
-        <w:rPr>
-          <w:rFonts w:asciiTheme="minorEastAsia" w:hAnsiTheme="minorEastAsia" w:cs="Arial"/>
-          <w:color w:val="000000"/>
-          <w:kern w:val="0"/>
-          <w:sz w:val="30"/>
-          <w:szCs w:val="30"/>
-        </w:rPr>
-        <w:t>(</w:t>
-      </w:r>
-      <w:r>
-        <w:rPr>
-          <w:rFonts w:asciiTheme="minorEastAsia" w:hAnsiTheme="minorEastAsia" w:cs="Arial" w:hint="eastAsia"/>
-          <w:color w:val="000000"/>
-          <w:kern w:val="0"/>
-          <w:sz w:val="30"/>
-          <w:szCs w:val="30"/>
-        </w:rPr>
-        <w:t>使用</w:t>
-      </w:r>
-      <w:r>
-        <w:rPr>
-          <w:rFonts w:asciiTheme="minorEastAsia" w:hAnsiTheme="minorEastAsia" w:cs="Arial"/>
-          <w:color w:val="000000"/>
-          <w:kern w:val="0"/>
-          <w:sz w:val="30"/>
-          <w:szCs w:val="30"/>
-        </w:rPr>
-        <w:t>GPS</w:t>
-      </w:r>
-      <w:r>
-        <w:rPr>
-          <w:rFonts w:asciiTheme="minorEastAsia" w:hAnsiTheme="minorEastAsia" w:cs="Arial" w:hint="eastAsia"/>
-          <w:color w:val="000000"/>
-          <w:kern w:val="0"/>
-          <w:sz w:val="30"/>
-          <w:szCs w:val="30"/>
-        </w:rPr>
-        <w:t>座標</w:t>
-      </w:r>
-      <w:r>
-        <w:rPr>
-          <w:rFonts w:asciiTheme="minorEastAsia" w:hAnsiTheme="minorEastAsia" w:cs="Arial"/>
-          <w:color w:val="000000"/>
-          <w:kern w:val="0"/>
-          <w:sz w:val="30"/>
-          <w:szCs w:val="30"/>
-        </w:rPr>
-        <w:t>)</w:t>
-      </w:r>
-      <w:r>
-        <w:rPr>
-          <w:rFonts w:asciiTheme="minorEastAsia" w:hAnsiTheme="minorEastAsia" w:cs="Arial" w:hint="eastAsia"/>
-          <w:color w:val="000000"/>
-          <w:kern w:val="0"/>
-          <w:sz w:val="30"/>
-          <w:szCs w:val="30"/>
-        </w:rPr>
-        <w:t>或紅色中間一點黑的大頭針</w:t>
+        <w:t>輸入</w:t>
+      </w:r>
+    </w:p>
+    <w:p>
+      <w:pPr>
+        <w:pStyle w:val="a3"/>
+        <w:widowControl/>
+        <w:numPr>
+          <w:ilvl w:val="2"/>
+          <w:numId w:val="16"/>
+        </w:numPr>
+        <w:autoSpaceDE w:val="0"/>
+        <w:autoSpaceDN w:val="0"/>
+        <w:adjustRightInd w:val="0"/>
+        <w:spacing w:line="400" w:lineRule="atLeast"/>
+        <w:ind w:leftChars="0"/>
+        <w:rPr>
+          <w:rFonts w:asciiTheme="minorEastAsia" w:hAnsiTheme="minorEastAsia" w:cs="Arial"/>
+          <w:color w:val="000000"/>
+          <w:kern w:val="0"/>
+          <w:sz w:val="30"/>
+          <w:szCs w:val="30"/>
+        </w:rPr>
+      </w:pPr>
+      <w:r>
+        <w:rPr>
+          <w:rFonts w:asciiTheme="minorEastAsia" w:hAnsiTheme="minorEastAsia" w:cs="Arial" w:hint="eastAsia"/>
+          <w:color w:val="000000"/>
+          <w:kern w:val="0"/>
+          <w:sz w:val="30"/>
+          <w:szCs w:val="30"/>
+        </w:rPr>
+        <w:t>選擇當前位置的</w:t>
+      </w:r>
+      <w:r>
+        <w:rPr>
+          <w:rFonts w:asciiTheme="minorEastAsia" w:hAnsiTheme="minorEastAsia" w:cs="Arial" w:hint="eastAsia"/>
+          <w:color w:val="000000"/>
+          <w:kern w:val="0"/>
+          <w:sz w:val="30"/>
+          <w:szCs w:val="30"/>
+        </w:rPr>
+        <w:t>停車場</w:t>
+      </w:r>
+      <w:r>
+        <w:rPr>
+          <w:rFonts w:asciiTheme="minorEastAsia" w:hAnsiTheme="minorEastAsia" w:cs="Arial" w:hint="eastAsia"/>
+          <w:color w:val="000000"/>
+          <w:kern w:val="0"/>
+          <w:sz w:val="30"/>
+          <w:szCs w:val="30"/>
+        </w:rPr>
+        <w:t>（如：家樂福停車場）</w:t>
+      </w:r>
+    </w:p>
+    <w:p>
+      <w:pPr>
+        <w:pStyle w:val="a3"/>
+        <w:widowControl/>
+        <w:numPr>
+          <w:ilvl w:val="2"/>
+          <w:numId w:val="16"/>
+        </w:numPr>
+        <w:autoSpaceDE w:val="0"/>
+        <w:autoSpaceDN w:val="0"/>
+        <w:adjustRightInd w:val="0"/>
+        <w:spacing w:line="400" w:lineRule="atLeast"/>
+        <w:ind w:leftChars="0"/>
+        <w:rPr>
+          <w:rFonts w:asciiTheme="minorEastAsia" w:hAnsiTheme="minorEastAsia" w:cs="Arial"/>
+          <w:color w:val="000000"/>
+          <w:kern w:val="0"/>
+          <w:sz w:val="30"/>
+          <w:szCs w:val="30"/>
+        </w:rPr>
+      </w:pPr>
+      <w:r>
+        <w:rPr>
+          <w:rFonts w:asciiTheme="minorEastAsia" w:hAnsiTheme="minorEastAsia" w:cs="Arial" w:hint="eastAsia"/>
+          <w:color w:val="000000"/>
+          <w:kern w:val="0"/>
+          <w:sz w:val="30"/>
+          <w:szCs w:val="30"/>
+        </w:rPr>
+        <w:t>輸入空格的數量</w:t>
+      </w:r>
+      <w:r>
+        <w:rPr>
+          <w:rFonts w:asciiTheme="minorEastAsia" w:hAnsiTheme="minorEastAsia" w:cs="Arial" w:hint="eastAsia"/>
+          <w:color w:val="000000"/>
+          <w:kern w:val="0"/>
+          <w:sz w:val="30"/>
+          <w:szCs w:val="30"/>
+        </w:rPr>
+        <w:t>（數字）</w:t>
+      </w:r>
+    </w:p>
+    <w:p>
+      <w:pPr>
+        <w:pStyle w:val="a3"/>
+        <w:widowControl/>
+        <w:numPr>
+          <w:ilvl w:val="0"/>
+          <w:numId w:val="16"/>
+        </w:numPr>
+        <w:autoSpaceDE w:val="0"/>
+        <w:autoSpaceDN w:val="0"/>
+        <w:adjustRightInd w:val="0"/>
+        <w:spacing w:line="400" w:lineRule="atLeast"/>
+        <w:ind w:leftChars="0"/>
+        <w:rPr>
+          <w:rFonts w:asciiTheme="minorEastAsia" w:hAnsiTheme="minorEastAsia" w:cs="Arial"/>
+          <w:color w:val="000000"/>
+          <w:kern w:val="0"/>
+          <w:sz w:val="30"/>
+          <w:szCs w:val="30"/>
+        </w:rPr>
+      </w:pPr>
+      <w:r>
+        <w:rPr>
+          <w:rFonts w:asciiTheme="minorEastAsia" w:hAnsiTheme="minorEastAsia" w:cs="Arial" w:hint="eastAsia"/>
+          <w:color w:val="000000"/>
+          <w:kern w:val="0"/>
+          <w:sz w:val="30"/>
+          <w:szCs w:val="30"/>
+        </w:rPr>
+        <w:t>顯示該空位的位置</w:t>
       </w:r>
     </w:p>
     <w:p>
@@ -2405,154 +2835,66 @@
           <w:sz w:val="30"/>
           <w:szCs w:val="30"/>
         </w:rPr>
-        <w:t>輸入空格數</w:t>
-      </w:r>
-      <w:r>
-        <w:rPr>
-          <w:rFonts w:asciiTheme="minorEastAsia" w:hAnsiTheme="minorEastAsia" w:cs="Arial"/>
-          <w:color w:val="000000"/>
-          <w:kern w:val="0"/>
-          <w:sz w:val="30"/>
-          <w:szCs w:val="30"/>
-        </w:rPr>
-        <w:t>(</w:t>
-      </w:r>
-      <w:r>
-        <w:rPr>
-          <w:rFonts w:asciiTheme="minorEastAsia" w:hAnsiTheme="minorEastAsia" w:cs="Arial" w:hint="eastAsia"/>
-          <w:color w:val="000000"/>
-          <w:kern w:val="0"/>
-          <w:sz w:val="30"/>
-          <w:szCs w:val="30"/>
-        </w:rPr>
-        <w:t>數字</w:t>
-      </w:r>
-      <w:r>
-        <w:rPr>
-          <w:rFonts w:asciiTheme="minorEastAsia" w:hAnsiTheme="minorEastAsia" w:cs="Arial"/>
-          <w:color w:val="000000"/>
-          <w:kern w:val="0"/>
-          <w:sz w:val="30"/>
-          <w:szCs w:val="30"/>
-        </w:rPr>
-        <w:t>)</w:t>
+        <w:t>會在地圖上顯示</w:t>
+      </w:r>
+      <w:r>
+        <w:rPr>
+          <w:rFonts w:asciiTheme="minorEastAsia" w:hAnsiTheme="minorEastAsia" w:cs="Arial" w:hint="eastAsia"/>
+          <w:color w:val="000000"/>
+          <w:kern w:val="0"/>
+          <w:sz w:val="30"/>
+          <w:szCs w:val="30"/>
+        </w:rPr>
+        <w:t>附近停車場的位置</w:t>
+      </w:r>
+      <w:r>
+        <w:rPr>
+          <w:rFonts w:asciiTheme="minorEastAsia" w:hAnsiTheme="minorEastAsia" w:cs="Arial" w:hint="eastAsia"/>
+          <w:color w:val="000000"/>
+          <w:kern w:val="0"/>
+          <w:sz w:val="30"/>
+          <w:szCs w:val="30"/>
+        </w:rPr>
+        <w:t>及</w:t>
+      </w:r>
+      <w:r>
+        <w:rPr>
+          <w:rFonts w:asciiTheme="minorEastAsia" w:hAnsiTheme="minorEastAsia" w:cs="Arial" w:hint="eastAsia"/>
+          <w:color w:val="000000"/>
+          <w:kern w:val="0"/>
+          <w:sz w:val="30"/>
+          <w:szCs w:val="30"/>
+        </w:rPr>
+        <w:t>可用</w:t>
+      </w:r>
+      <w:r>
+        <w:rPr>
+          <w:rFonts w:asciiTheme="minorEastAsia" w:hAnsiTheme="minorEastAsia" w:cs="Arial" w:hint="eastAsia"/>
+          <w:color w:val="000000"/>
+          <w:kern w:val="0"/>
+          <w:sz w:val="30"/>
+          <w:szCs w:val="30"/>
+        </w:rPr>
+        <w:t>車位數量</w:t>
       </w:r>
     </w:p>
     <w:p>
       <w:pPr>
         <w:pStyle w:val="a3"/>
         <w:widowControl/>
-        <w:numPr>
-          <w:ilvl w:val="0"/>
-          <w:numId w:val="16"/>
-        </w:numPr>
-        <w:autoSpaceDE w:val="0"/>
-        <w:autoSpaceDN w:val="0"/>
-        <w:adjustRightInd w:val="0"/>
-        <w:spacing w:line="400" w:lineRule="atLeast"/>
-        <w:ind w:leftChars="0"/>
-        <w:rPr>
-          <w:rFonts w:asciiTheme="minorEastAsia" w:hAnsiTheme="minorEastAsia" w:cs="Arial"/>
-          <w:color w:val="000000"/>
-          <w:kern w:val="0"/>
-          <w:sz w:val="30"/>
-          <w:szCs w:val="30"/>
-        </w:rPr>
-      </w:pPr>
-      <w:r>
-        <w:rPr>
-          <w:rFonts w:asciiTheme="minorEastAsia" w:hAnsiTheme="minorEastAsia" w:cs="Arial" w:hint="eastAsia"/>
-          <w:color w:val="000000"/>
-          <w:kern w:val="0"/>
-          <w:sz w:val="30"/>
-          <w:szCs w:val="30"/>
-        </w:rPr>
-        <w:t>顯示該空位的位置</w:t>
-      </w:r>
-    </w:p>
-    <w:p>
-      <w:pPr>
-        <w:pStyle w:val="a3"/>
-        <w:widowControl/>
-        <w:numPr>
-          <w:ilvl w:val="1"/>
-          <w:numId w:val="16"/>
-        </w:numPr>
-        <w:autoSpaceDE w:val="0"/>
-        <w:autoSpaceDN w:val="0"/>
-        <w:adjustRightInd w:val="0"/>
-        <w:spacing w:line="400" w:lineRule="atLeast"/>
-        <w:ind w:leftChars="0"/>
-        <w:rPr>
-          <w:rFonts w:asciiTheme="minorEastAsia" w:hAnsiTheme="minorEastAsia" w:cs="Arial"/>
-          <w:color w:val="000000"/>
-          <w:kern w:val="0"/>
-          <w:sz w:val="30"/>
-          <w:szCs w:val="30"/>
-        </w:rPr>
-      </w:pPr>
-      <w:r>
-        <w:rPr>
-          <w:rFonts w:asciiTheme="minorEastAsia" w:hAnsiTheme="minorEastAsia" w:cs="Arial" w:hint="eastAsia"/>
-          <w:color w:val="000000"/>
-          <w:kern w:val="0"/>
-          <w:sz w:val="30"/>
-          <w:szCs w:val="30"/>
-        </w:rPr>
-        <w:t>如果有停車場就顯示該停車場的位置</w:t>
-      </w:r>
-    </w:p>
-    <w:p>
-      <w:pPr>
-        <w:pStyle w:val="a3"/>
-        <w:widowControl/>
-        <w:numPr>
-          <w:ilvl w:val="1"/>
-          <w:numId w:val="16"/>
-        </w:numPr>
-        <w:autoSpaceDE w:val="0"/>
-        <w:autoSpaceDN w:val="0"/>
-        <w:adjustRightInd w:val="0"/>
-        <w:spacing w:line="400" w:lineRule="atLeast"/>
-        <w:ind w:leftChars="0"/>
-        <w:rPr>
-          <w:rFonts w:asciiTheme="minorEastAsia" w:hAnsiTheme="minorEastAsia" w:cs="Arial"/>
-          <w:color w:val="000000"/>
-          <w:kern w:val="0"/>
-          <w:sz w:val="30"/>
-          <w:szCs w:val="30"/>
-        </w:rPr>
-      </w:pPr>
-      <w:r>
-        <w:rPr>
-          <w:rFonts w:asciiTheme="minorEastAsia" w:hAnsiTheme="minorEastAsia" w:cs="Arial" w:hint="eastAsia"/>
-          <w:color w:val="000000"/>
-          <w:kern w:val="0"/>
-          <w:sz w:val="30"/>
-          <w:szCs w:val="30"/>
-        </w:rPr>
-        <w:t>若是外面的停車場 則是用</w:t>
-      </w:r>
-      <w:r>
-        <w:rPr>
-          <w:rFonts w:asciiTheme="minorEastAsia" w:hAnsiTheme="minorEastAsia" w:cs="Arial"/>
-          <w:color w:val="000000"/>
-          <w:kern w:val="0"/>
-          <w:sz w:val="30"/>
-          <w:szCs w:val="30"/>
-        </w:rPr>
-        <w:t>GPS</w:t>
-      </w:r>
-      <w:r>
-        <w:rPr>
-          <w:rFonts w:asciiTheme="minorEastAsia" w:hAnsiTheme="minorEastAsia" w:cs="Arial" w:hint="eastAsia"/>
-          <w:color w:val="000000"/>
-          <w:kern w:val="0"/>
-          <w:sz w:val="30"/>
-          <w:szCs w:val="30"/>
-        </w:rPr>
-        <w:t>顯示該位置</w:t>
-      </w:r>
+        <w:autoSpaceDE w:val="0"/>
+        <w:autoSpaceDN w:val="0"/>
+        <w:adjustRightInd w:val="0"/>
+        <w:spacing w:line="400" w:lineRule="atLeast"/>
+        <w:ind w:leftChars="0" w:left="1440"/>
+        <w:rPr>
+          <w:rFonts w:asciiTheme="minorEastAsia" w:hAnsiTheme="minorEastAsia" w:cs="Arial"/>
+          <w:color w:val="000000"/>
+          <w:kern w:val="0"/>
+          <w:sz w:val="30"/>
+          <w:szCs w:val="30"/>
+        </w:rPr>
+      </w:pPr>
     </w:p>
     <w:p>
       <w:pPr>
@@ -2672,10 +3014,52 @@
           <w:sz w:val="30"/>
           <w:szCs w:val="30"/>
         </w:rPr>
+        <w:t>輸入</w:t>
+      </w:r>
+    </w:p>
+    <w:p>
+      <w:pPr>
+        <w:pStyle w:val="a3"/>
+        <w:widowControl/>
+        <w:numPr>
+          <w:ilvl w:val="2"/>
+          <w:numId w:val="17"/>
+        </w:numPr>
+        <w:autoSpaceDE w:val="0"/>
+        <w:autoSpaceDN w:val="0"/>
+        <w:adjustRightInd w:val="0"/>
+        <w:spacing w:line="400" w:lineRule="atLeast"/>
+        <w:ind w:leftChars="0"/>
+        <w:rPr>
+          <w:rFonts w:asciiTheme="minorEastAsia" w:hAnsiTheme="minorEastAsia" w:cs="Arial"/>
+          <w:color w:val="000000"/>
+          <w:kern w:val="0"/>
+          <w:sz w:val="30"/>
+          <w:szCs w:val="30"/>
+        </w:rPr>
+      </w:pPr>
+      <w:r>
+        <w:rPr>
+          <w:rFonts w:asciiTheme="minorEastAsia" w:hAnsiTheme="minorEastAsia" w:cs="Arial" w:hint="eastAsia"/>
+          <w:color w:val="000000"/>
+          <w:kern w:val="0"/>
+          <w:sz w:val="30"/>
+          <w:szCs w:val="30"/>
+        </w:rPr>
         <w:t>舉報選擇欄位</w:t>
       </w:r>
       <w:r>
         <w:rPr>
+          <w:rFonts w:asciiTheme="minorEastAsia" w:hAnsiTheme="minorEastAsia" w:cs="Arial" w:hint="eastAsia"/>
+          <w:color w:val="000000"/>
+          <w:kern w:val="0"/>
+          <w:sz w:val="30"/>
+          <w:szCs w:val="30"/>
+        </w:rPr>
+        <w:t xml:space="preserve"> </w:t>
+      </w:r>
+      <w:r>
+        <w:rPr>
           <w:rFonts w:asciiTheme="minorEastAsia" w:hAnsiTheme="minorEastAsia" w:cs="Arial"/>
           <w:color w:val="000000"/>
           <w:kern w:val="0"/>
@@ -2686,13 +3070,188 @@
       </w:r>
       <w:r>
         <w:rPr>
-          <w:rFonts w:asciiTheme="minorEastAsia" w:hAnsiTheme="minorEastAsia" w:cs="Arial" w:hint="eastAsia"/>
-          <w:color w:val="000000"/>
-          <w:kern w:val="0"/>
-          <w:sz w:val="30"/>
-          <w:szCs w:val="30"/>
-        </w:rPr>
-        <w:t>臨檢 取締開單 移動型測速照相</w:t>
+          <w:rFonts w:asciiTheme="minorEastAsia" w:hAnsiTheme="minorEastAsia" w:cs="Arial"/>
+          <w:color w:val="000000"/>
+          <w:kern w:val="0"/>
+          <w:sz w:val="30"/>
+          <w:szCs w:val="30"/>
+        </w:rPr>
+        <w:t xml:space="preserve"> </w:t>
+      </w:r>
+      <w:r>
+        <w:rPr>
+          <w:rFonts w:asciiTheme="minorEastAsia" w:hAnsiTheme="minorEastAsia" w:cs="Arial" w:hint="eastAsia"/>
+          <w:color w:val="000000"/>
+          <w:kern w:val="0"/>
+          <w:sz w:val="30"/>
+          <w:szCs w:val="30"/>
+        </w:rPr>
+        <w:t>臨檢</w:t>
+      </w:r>
+      <w:r>
+        <w:rPr>
+          <w:rFonts w:asciiTheme="minorEastAsia" w:hAnsiTheme="minorEastAsia" w:cs="Arial" w:hint="eastAsia"/>
+          <w:color w:val="000000"/>
+          <w:kern w:val="0"/>
+          <w:sz w:val="30"/>
+          <w:szCs w:val="30"/>
+        </w:rPr>
+        <w:t>，</w:t>
+      </w:r>
+      <w:r>
+        <w:rPr>
+          <w:rFonts w:asciiTheme="minorEastAsia" w:hAnsiTheme="minorEastAsia" w:cs="Arial" w:hint="eastAsia"/>
+          <w:color w:val="000000"/>
+          <w:kern w:val="0"/>
+          <w:sz w:val="30"/>
+          <w:szCs w:val="30"/>
+        </w:rPr>
+        <w:t>取締開單</w:t>
+      </w:r>
+      <w:r>
+        <w:rPr>
+          <w:rFonts w:asciiTheme="minorEastAsia" w:hAnsiTheme="minorEastAsia" w:cs="Arial" w:hint="eastAsia"/>
+          <w:color w:val="000000"/>
+          <w:kern w:val="0"/>
+          <w:sz w:val="30"/>
+          <w:szCs w:val="30"/>
+        </w:rPr>
+        <w:t>，</w:t>
+      </w:r>
+      <w:r>
+        <w:rPr>
+          <w:rFonts w:asciiTheme="minorEastAsia" w:hAnsiTheme="minorEastAsia" w:cs="Arial" w:hint="eastAsia"/>
+          <w:color w:val="000000"/>
+          <w:kern w:val="0"/>
+          <w:sz w:val="30"/>
+          <w:szCs w:val="30"/>
+        </w:rPr>
+        <w:t>移動型測速照相</w:t>
+      </w:r>
+    </w:p>
+    <w:p>
+      <w:pPr>
+        <w:pStyle w:val="a3"/>
+        <w:widowControl/>
+        <w:numPr>
+          <w:ilvl w:val="2"/>
+          <w:numId w:val="17"/>
+        </w:numPr>
+        <w:autoSpaceDE w:val="0"/>
+        <w:autoSpaceDN w:val="0"/>
+        <w:adjustRightInd w:val="0"/>
+        <w:spacing w:line="400" w:lineRule="atLeast"/>
+        <w:ind w:leftChars="0"/>
+        <w:rPr>
+          <w:rFonts w:asciiTheme="minorEastAsia" w:hAnsiTheme="minorEastAsia" w:cs="Arial"/>
+          <w:color w:val="000000"/>
+          <w:kern w:val="0"/>
+          <w:sz w:val="30"/>
+          <w:szCs w:val="30"/>
+        </w:rPr>
+      </w:pPr>
+      <w:r>
+        <w:rPr>
+          <w:rFonts w:asciiTheme="minorEastAsia" w:hAnsiTheme="minorEastAsia" w:cs="Arial" w:hint="eastAsia"/>
+          <w:color w:val="000000"/>
+          <w:kern w:val="0"/>
+          <w:sz w:val="30"/>
+          <w:szCs w:val="30"/>
+        </w:rPr>
+        <w:lastRenderedPageBreak/>
+        <w:t>當前座標</w:t>
+      </w:r>
+      <w:r>
+        <w:rPr>
+          <w:rFonts w:asciiTheme="minorEastAsia" w:hAnsiTheme="minorEastAsia" w:cs="Arial" w:hint="eastAsia"/>
+          <w:color w:val="000000"/>
+          <w:kern w:val="0"/>
+          <w:sz w:val="30"/>
+          <w:szCs w:val="30"/>
+        </w:rPr>
+        <w:t>或</w:t>
+      </w:r>
+      <w:r>
+        <w:rPr>
+          <w:rFonts w:asciiTheme="minorEastAsia" w:hAnsiTheme="minorEastAsia" w:cs="Arial" w:hint="eastAsia"/>
+          <w:color w:val="000000"/>
+          <w:kern w:val="0"/>
+          <w:sz w:val="30"/>
+          <w:szCs w:val="30"/>
+        </w:rPr>
+        <w:t>大頭</w:t>
+      </w:r>
+      <w:r>
+        <w:rPr>
+          <w:rFonts w:asciiTheme="minorEastAsia" w:hAnsiTheme="minorEastAsia" w:cs="Arial" w:hint="eastAsia"/>
+          <w:color w:val="000000"/>
+          <w:kern w:val="0"/>
+          <w:sz w:val="30"/>
+          <w:szCs w:val="30"/>
+        </w:rPr>
+        <w:t>針</w:t>
+      </w:r>
+    </w:p>
+    <w:p>
+      <w:pPr>
+        <w:pStyle w:val="a3"/>
+        <w:widowControl/>
+        <w:numPr>
+          <w:ilvl w:val="0"/>
+          <w:numId w:val="17"/>
+        </w:numPr>
+        <w:autoSpaceDE w:val="0"/>
+        <w:autoSpaceDN w:val="0"/>
+        <w:adjustRightInd w:val="0"/>
+        <w:spacing w:line="400" w:lineRule="atLeast"/>
+        <w:ind w:leftChars="0"/>
+        <w:rPr>
+          <w:rFonts w:asciiTheme="minorEastAsia" w:hAnsiTheme="minorEastAsia" w:cs="Arial"/>
+          <w:color w:val="000000"/>
+          <w:kern w:val="0"/>
+          <w:sz w:val="30"/>
+          <w:szCs w:val="30"/>
+        </w:rPr>
+      </w:pPr>
+      <w:r>
+        <w:rPr>
+          <w:rFonts w:asciiTheme="minorEastAsia" w:hAnsiTheme="minorEastAsia" w:cs="Arial" w:hint="eastAsia"/>
+          <w:color w:val="000000"/>
+          <w:kern w:val="0"/>
+          <w:sz w:val="30"/>
+          <w:szCs w:val="30"/>
+        </w:rPr>
+        <w:t>顯示警察的位置</w:t>
+      </w:r>
+      <w:r>
+        <w:rPr>
+          <w:rFonts w:asciiTheme="minorEastAsia" w:hAnsiTheme="minorEastAsia" w:cs="Arial"/>
+          <w:color w:val="000000"/>
+          <w:kern w:val="0"/>
+          <w:sz w:val="30"/>
+          <w:szCs w:val="30"/>
+        </w:rPr>
+        <w:t>(</w:t>
+      </w:r>
+      <w:r>
+        <w:rPr>
+          <w:rFonts w:asciiTheme="minorEastAsia" w:hAnsiTheme="minorEastAsia" w:cs="Arial" w:hint="eastAsia"/>
+          <w:color w:val="000000"/>
+          <w:kern w:val="0"/>
+          <w:sz w:val="30"/>
+          <w:szCs w:val="30"/>
+        </w:rPr>
+        <w:t>大頭針標記</w:t>
+      </w:r>
+      <w:r>
+        <w:rPr>
+          <w:rFonts w:asciiTheme="minorEastAsia" w:hAnsiTheme="minorEastAsia" w:cs="Arial"/>
+          <w:color w:val="000000"/>
+          <w:kern w:val="0"/>
+          <w:sz w:val="30"/>
+          <w:szCs w:val="30"/>
+        </w:rPr>
+        <w:t>)</w:t>
       </w:r>
     </w:p>
     <w:p>
@@ -2724,31 +3283,11 @@
           <w:sz w:val="30"/>
           <w:szCs w:val="30"/>
         </w:rPr>
-        <w:t>當前座標</w:t>
-      </w:r>
-      <w:r>
-        <w:rPr>
-          <w:rFonts w:asciiTheme="minorEastAsia" w:hAnsiTheme="minorEastAsia" w:cs="Arial"/>
-          <w:color w:val="000000"/>
-          <w:kern w:val="0"/>
-          <w:sz w:val="30"/>
-          <w:szCs w:val="30"/>
-        </w:rPr>
-        <w:t>(</w:t>
-      </w:r>
-      <w:r>
-        <w:rPr>
-          <w:rFonts w:asciiTheme="minorEastAsia" w:hAnsiTheme="minorEastAsia" w:cs="Arial" w:hint="eastAsia"/>
-          <w:color w:val="000000"/>
-          <w:kern w:val="0"/>
-          <w:sz w:val="30"/>
-          <w:szCs w:val="30"/>
-        </w:rPr>
-        <w:t>使用</w:t>
-      </w:r>
-      <w:r>
-        <w:rPr>
-          <w:rFonts w:asciiTheme="minorEastAsia" w:hAnsiTheme="minorEastAsia" w:cs="Arial"/>
+        <w:t>如果</w:t>
+      </w:r>
+      <w:r>
+        <w:rPr>
+          <w:rFonts w:asciiTheme="minorEastAsia" w:hAnsiTheme="minorEastAsia" w:cs="Arial" w:hint="eastAsia"/>
           <w:color w:val="000000"/>
           <w:kern w:val="0"/>
           <w:sz w:val="30"/>
@@ -2764,17 +3303,17 @@
           <w:sz w:val="30"/>
           <w:szCs w:val="30"/>
         </w:rPr>
-        <w:t>座標</w:t>
-      </w:r>
-      <w:r>
-        <w:rPr>
-          <w:rFonts w:asciiTheme="minorEastAsia" w:hAnsiTheme="minorEastAsia" w:cs="Arial"/>
-          <w:color w:val="000000"/>
-          <w:kern w:val="0"/>
-          <w:sz w:val="30"/>
-          <w:szCs w:val="30"/>
-        </w:rPr>
-        <w:t>)</w:t>
+        <w:t>的資料密集</w:t>
+      </w:r>
+      <w:r>
+        <w:rPr>
+          <w:rFonts w:asciiTheme="minorEastAsia" w:hAnsiTheme="minorEastAsia" w:cs="Arial" w:hint="eastAsia"/>
+          <w:color w:val="000000"/>
+          <w:kern w:val="0"/>
+          <w:sz w:val="30"/>
+          <w:szCs w:val="30"/>
+        </w:rPr>
+        <w:t>都屬於同一種類型</w:t>
       </w:r>
     </w:p>
     <w:p>
@@ -2782,7 +3321,7 @@
         <w:pStyle w:val="a3"/>
         <w:widowControl/>
         <w:numPr>
-          <w:ilvl w:val="0"/>
+          <w:ilvl w:val="2"/>
           <w:numId w:val="17"/>
         </w:numPr>
         <w:autoSpaceDE w:val="0"/>
@@ -2806,38 +3345,112 @@
           <w:sz w:val="30"/>
           <w:szCs w:val="30"/>
         </w:rPr>
-        <w:t>顯示警察的位置</w:t>
-      </w:r>
-      <w:r>
-        <w:rPr>
-          <w:rFonts w:asciiTheme="minorEastAsia" w:hAnsiTheme="minorEastAsia" w:cs="Arial"/>
-          <w:color w:val="000000"/>
-          <w:kern w:val="0"/>
-          <w:sz w:val="30"/>
-          <w:szCs w:val="30"/>
-        </w:rPr>
-        <w:t>(</w:t>
-      </w:r>
-      <w:r>
-        <w:rPr>
-          <w:rFonts w:asciiTheme="minorEastAsia" w:hAnsiTheme="minorEastAsia" w:cs="Arial" w:hint="eastAsia"/>
-          <w:color w:val="000000"/>
-          <w:kern w:val="0"/>
-          <w:sz w:val="30"/>
-          <w:szCs w:val="30"/>
-        </w:rPr>
-        <w:t>大頭針標記</w:t>
-      </w:r>
-      <w:r>
-        <w:rPr>
-          <w:rFonts w:asciiTheme="minorEastAsia" w:hAnsiTheme="minorEastAsia" w:cs="Arial"/>
-          <w:color w:val="000000"/>
-          <w:kern w:val="0"/>
-          <w:sz w:val="30"/>
-          <w:szCs w:val="30"/>
-        </w:rPr>
-        <w:t>)</w:t>
-      </w:r>
+        <w:t>將會取</w:t>
+      </w:r>
+      <w:r>
+        <w:rPr>
+          <w:rFonts w:asciiTheme="minorEastAsia" w:hAnsiTheme="minorEastAsia" w:cs="Arial" w:hint="eastAsia"/>
+          <w:color w:val="000000"/>
+          <w:kern w:val="0"/>
+          <w:sz w:val="30"/>
+          <w:szCs w:val="30"/>
+        </w:rPr>
+        <w:t>這些座標點</w:t>
+      </w:r>
+      <w:r>
+        <w:rPr>
+          <w:rFonts w:asciiTheme="minorEastAsia" w:hAnsiTheme="minorEastAsia" w:cs="Arial" w:hint="eastAsia"/>
+          <w:color w:val="000000"/>
+          <w:kern w:val="0"/>
+          <w:sz w:val="30"/>
+          <w:szCs w:val="30"/>
+        </w:rPr>
+        <w:t>的</w:t>
+      </w:r>
+      <w:r>
+        <w:rPr>
+          <w:rFonts w:asciiTheme="minorEastAsia" w:hAnsiTheme="minorEastAsia" w:cs="Arial" w:hint="eastAsia"/>
+          <w:color w:val="000000"/>
+          <w:kern w:val="0"/>
+          <w:sz w:val="30"/>
+          <w:szCs w:val="30"/>
+        </w:rPr>
+        <w:t>中間</w:t>
+      </w:r>
+      <w:r>
+        <w:rPr>
+          <w:rFonts w:asciiTheme="minorEastAsia" w:hAnsiTheme="minorEastAsia" w:cs="Arial" w:hint="eastAsia"/>
+          <w:color w:val="000000"/>
+          <w:kern w:val="0"/>
+          <w:sz w:val="30"/>
+          <w:szCs w:val="30"/>
+        </w:rPr>
+        <w:t>為</w:t>
+      </w:r>
+      <w:r>
+        <w:rPr>
+          <w:rFonts w:asciiTheme="minorEastAsia" w:hAnsiTheme="minorEastAsia" w:cs="Arial" w:hint="eastAsia"/>
+          <w:color w:val="000000"/>
+          <w:kern w:val="0"/>
+          <w:sz w:val="30"/>
+          <w:szCs w:val="30"/>
+        </w:rPr>
+        <w:t>一個舉報的類型</w:t>
+      </w:r>
+    </w:p>
+    <w:p>
+      <w:pPr>
+        <w:pStyle w:val="a3"/>
+        <w:widowControl/>
+        <w:autoSpaceDE w:val="0"/>
+        <w:autoSpaceDN w:val="0"/>
+        <w:adjustRightInd w:val="0"/>
+        <w:spacing w:line="400" w:lineRule="atLeast"/>
+        <w:ind w:leftChars="0" w:left="1920"/>
+        <w:rPr>
+          <w:rFonts w:asciiTheme="minorEastAsia" w:hAnsiTheme="minorEastAsia" w:cs="Arial"/>
+          <w:color w:val="000000"/>
+          <w:kern w:val="0"/>
+          <w:sz w:val="30"/>
+          <w:szCs w:val="30"/>
+        </w:rPr>
+      </w:pPr>
+    </w:p>
+    <w:p>
+      <w:pPr>
+        <w:pStyle w:val="a3"/>
+        <w:widowControl/>
+        <w:autoSpaceDE w:val="0"/>
+        <w:autoSpaceDN w:val="0"/>
+        <w:adjustRightInd w:val="0"/>
+        <w:spacing w:line="400" w:lineRule="atLeast"/>
+        <w:ind w:leftChars="0" w:left="1920"/>
+        <w:rPr>
+          <w:rFonts w:asciiTheme="minorEastAsia" w:hAnsiTheme="minorEastAsia" w:cs="Arial"/>
+          <w:color w:val="000000"/>
+          <w:kern w:val="0"/>
+          <w:sz w:val="30"/>
+          <w:szCs w:val="30"/>
+        </w:rPr>
+      </w:pPr>
+    </w:p>
+    <w:p>
+      <w:pPr>
+        <w:pStyle w:val="a3"/>
+        <w:widowControl/>
+        <w:autoSpaceDE w:val="0"/>
+        <w:autoSpaceDN w:val="0"/>
+        <w:adjustRightInd w:val="0"/>
+        <w:spacing w:line="400" w:lineRule="atLeast"/>
+        <w:ind w:leftChars="0" w:left="1920"/>
+        <w:rPr>
+          <w:rFonts w:asciiTheme="minorEastAsia" w:hAnsiTheme="minorEastAsia" w:cs="Arial"/>
+          <w:color w:val="000000"/>
+          <w:kern w:val="0"/>
+          <w:sz w:val="30"/>
+          <w:szCs w:val="30"/>
+        </w:rPr>
+      </w:pPr>
     </w:p>
     <w:p>
       <w:pPr>
@@ -2954,38 +3567,103 @@
           <w:sz w:val="30"/>
           <w:szCs w:val="30"/>
         </w:rPr>
-        <w:t>在使用時會自動回報</w:t>
-      </w:r>
-      <w:r>
-        <w:rPr>
-          <w:rFonts w:asciiTheme="minorEastAsia" w:hAnsiTheme="minorEastAsia" w:cs="Arial"/>
-          <w:color w:val="000000"/>
-          <w:kern w:val="0"/>
-          <w:sz w:val="30"/>
-          <w:szCs w:val="30"/>
-        </w:rPr>
-        <w:t>(</w:t>
-      </w:r>
-      <w:r>
-        <w:rPr>
-          <w:rFonts w:asciiTheme="minorEastAsia" w:hAnsiTheme="minorEastAsia" w:cs="Arial" w:hint="eastAsia"/>
-          <w:color w:val="000000"/>
-          <w:kern w:val="0"/>
-          <w:sz w:val="30"/>
-          <w:szCs w:val="30"/>
-        </w:rPr>
-        <w:t>回報當前</w:t>
-      </w:r>
-      <w:r>
-        <w:rPr>
-          <w:rFonts w:asciiTheme="minorEastAsia" w:hAnsiTheme="minorEastAsia" w:cs="Arial"/>
-          <w:color w:val="000000"/>
-          <w:kern w:val="0"/>
-          <w:sz w:val="30"/>
-          <w:szCs w:val="30"/>
+        <w:t>在使用時</w:t>
+      </w:r>
+      <w:r>
+        <w:rPr>
+          <w:rFonts w:ascii="DengXian" w:eastAsia="DengXian" w:hAnsi="DengXian" w:cs="Arial" w:hint="eastAsia"/>
+          <w:color w:val="000000"/>
+          <w:kern w:val="0"/>
+          <w:sz w:val="30"/>
+          <w:szCs w:val="30"/>
+        </w:rPr>
+        <w:t>，軟體會儲存自己的</w:t>
+      </w:r>
+      <w:r>
+        <w:rPr>
+          <w:rFonts w:ascii="DengXian" w:eastAsia="DengXian" w:hAnsi="DengXian" w:cs="Arial" w:hint="eastAsia"/>
+          <w:color w:val="000000"/>
+          <w:kern w:val="0"/>
+          <w:sz w:val="30"/>
+          <w:szCs w:val="30"/>
+          <w:lang w:eastAsia="zh-CN"/>
         </w:rPr>
         <w:t>GPS</w:t>
       </w:r>
+      <w:bookmarkStart w:id="0" w:name="_GoBack"/>
+      <w:bookmarkEnd w:id="0"/>
+      <w:r>
+        <w:rPr>
+          <w:rFonts w:ascii="DengXian" w:eastAsia="DengXian" w:hAnsi="DengXian" w:cs="Arial" w:hint="eastAsia"/>
+          <w:color w:val="000000"/>
+          <w:kern w:val="0"/>
+          <w:sz w:val="30"/>
+          <w:szCs w:val="30"/>
+        </w:rPr>
+        <w:t>位置在本地數據里</w:t>
+      </w:r>
+    </w:p>
+    <w:p>
+      <w:pPr>
+        <w:pStyle w:val="a3"/>
+        <w:widowControl/>
+        <w:numPr>
+          <w:ilvl w:val="1"/>
+          <w:numId w:val="18"/>
+        </w:numPr>
+        <w:autoSpaceDE w:val="0"/>
+        <w:autoSpaceDN w:val="0"/>
+        <w:adjustRightInd w:val="0"/>
+        <w:spacing w:line="400" w:lineRule="atLeast"/>
+        <w:ind w:leftChars="0"/>
+        <w:rPr>
+          <w:rFonts w:asciiTheme="minorEastAsia" w:hAnsiTheme="minorEastAsia" w:cs="Arial"/>
+          <w:color w:val="000000"/>
+          <w:kern w:val="0"/>
+          <w:sz w:val="30"/>
+          <w:szCs w:val="30"/>
+        </w:rPr>
+      </w:pPr>
+      <w:r>
+        <w:rPr>
+          <w:rFonts w:ascii="DengXian" w:eastAsia="DengXian" w:hAnsi="DengXian" w:cs="Arial" w:hint="eastAsia"/>
+          <w:color w:val="000000"/>
+          <w:kern w:val="0"/>
+          <w:sz w:val="30"/>
+          <w:szCs w:val="30"/>
+        </w:rPr>
+        <w:t>如果經過一定的時間內，位置還是一樣就</w:t>
+      </w:r>
+      <w:r>
+        <w:rPr>
+          <w:rFonts w:asciiTheme="minorEastAsia" w:hAnsiTheme="minorEastAsia" w:cs="Arial" w:hint="eastAsia"/>
+          <w:color w:val="000000"/>
+          <w:kern w:val="0"/>
+          <w:sz w:val="30"/>
+          <w:szCs w:val="30"/>
+        </w:rPr>
+        <w:t>會自動回報當前</w:t>
+      </w:r>
+      <w:r>
+        <w:rPr>
+          <w:rFonts w:ascii="DengXian" w:eastAsia="DengXian" w:hAnsi="DengXian" w:cs="Arial" w:hint="eastAsia"/>
+          <w:color w:val="000000"/>
+          <w:kern w:val="0"/>
+          <w:sz w:val="30"/>
+          <w:szCs w:val="30"/>
+        </w:rPr>
+        <w:t>的</w:t>
+      </w:r>
+      <w:r>
+        <w:rPr>
+          <w:rFonts w:asciiTheme="minorEastAsia" w:hAnsiTheme="minorEastAsia" w:cs="Arial"/>
+          <w:color w:val="000000"/>
+          <w:kern w:val="0"/>
+          <w:sz w:val="30"/>
+          <w:szCs w:val="30"/>
+        </w:rPr>
+        <w:t>GPS</w:t>
+      </w:r>
       <w:r>
         <w:rPr>
           <w:rFonts w:asciiTheme="minorEastAsia" w:hAnsiTheme="minorEastAsia" w:cs="Arial" w:hint="eastAsia"/>
@@ -2998,13 +3676,46 @@
       </w:r>
       <w:r>
         <w:rPr>
-          <w:rFonts w:asciiTheme="minorEastAsia" w:hAnsiTheme="minorEastAsia" w:cs="Arial"/>
-          <w:color w:val="000000"/>
-          <w:kern w:val="0"/>
-          <w:sz w:val="30"/>
-          <w:szCs w:val="30"/>
-        </w:rPr>
-        <w:t>)</w:t>
+          <w:rFonts w:asciiTheme="minorEastAsia" w:eastAsia="DengXian" w:hAnsiTheme="minorEastAsia" w:cs="Arial" w:hint="eastAsia"/>
+          <w:color w:val="000000"/>
+          <w:kern w:val="0"/>
+          <w:sz w:val="30"/>
+          <w:szCs w:val="30"/>
+          <w:lang w:eastAsia="zh-CN"/>
+        </w:rPr>
+        <w:t>及停留時間</w:t>
+      </w:r>
+    </w:p>
+    <w:p>
+      <w:pPr>
+        <w:pStyle w:val="a3"/>
+        <w:widowControl/>
+        <w:numPr>
+          <w:ilvl w:val="1"/>
+          <w:numId w:val="18"/>
+        </w:numPr>
+        <w:autoSpaceDE w:val="0"/>
+        <w:autoSpaceDN w:val="0"/>
+        <w:adjustRightInd w:val="0"/>
+        <w:spacing w:line="400" w:lineRule="atLeast"/>
+        <w:ind w:leftChars="0"/>
+        <w:rPr>
+          <w:rFonts w:asciiTheme="minorEastAsia" w:hAnsiTheme="minorEastAsia" w:cs="Arial"/>
+          <w:color w:val="000000"/>
+          <w:kern w:val="0"/>
+          <w:sz w:val="30"/>
+          <w:szCs w:val="30"/>
+        </w:rPr>
+      </w:pPr>
+      <w:r>
+        <w:rPr>
+          <w:rFonts w:asciiTheme="minorEastAsia" w:hAnsiTheme="minorEastAsia" w:cs="Arial" w:hint="eastAsia"/>
+          <w:color w:val="000000"/>
+          <w:kern w:val="0"/>
+          <w:sz w:val="30"/>
+          <w:szCs w:val="30"/>
+        </w:rPr>
+        <w:t>並將此記錄在資料庫中</w:t>
       </w:r>
     </w:p>
     <w:p>
@@ -3036,7 +3747,27 @@
           <w:sz w:val="30"/>
           <w:szCs w:val="30"/>
         </w:rPr>
+        <w:t>自動</w:t>
+      </w:r>
+      <w:r>
+        <w:rPr>
+          <w:rFonts w:asciiTheme="minorEastAsia" w:hAnsiTheme="minorEastAsia" w:cs="Arial" w:hint="eastAsia"/>
+          <w:color w:val="000000"/>
+          <w:kern w:val="0"/>
+          <w:sz w:val="30"/>
+          <w:szCs w:val="30"/>
+        </w:rPr>
         <w:t>通知其他用戶</w:t>
+      </w:r>
+      <w:r>
+        <w:rPr>
+          <w:rFonts w:asciiTheme="minorEastAsia" w:hAnsiTheme="minorEastAsia" w:cs="Arial" w:hint="eastAsia"/>
+          <w:color w:val="000000"/>
+          <w:kern w:val="0"/>
+          <w:sz w:val="30"/>
+          <w:szCs w:val="30"/>
+        </w:rPr>
+        <w:t>附近的路況</w:t>
       </w:r>
     </w:p>
     <w:p>
@@ -3068,67 +3799,17 @@
           <w:sz w:val="30"/>
           <w:szCs w:val="30"/>
         </w:rPr>
-        <w:t>在此路況附近</w:t>
-      </w:r>
-      <w:r>
-        <w:rPr>
-          <w:rFonts w:asciiTheme="minorEastAsia" w:hAnsiTheme="minorEastAsia" w:cs="Arial"/>
-          <w:color w:val="000000"/>
-          <w:kern w:val="0"/>
-          <w:sz w:val="30"/>
-          <w:szCs w:val="30"/>
-        </w:rPr>
-        <w:t>(</w:t>
-      </w:r>
-      <w:r>
-        <w:rPr>
-          <w:rFonts w:asciiTheme="minorEastAsia" w:hAnsiTheme="minorEastAsia" w:cs="Arial" w:hint="eastAsia"/>
-          <w:color w:val="000000"/>
-          <w:kern w:val="0"/>
-          <w:sz w:val="30"/>
-          <w:szCs w:val="30"/>
-        </w:rPr>
-        <w:t>方圓</w:t>
-      </w:r>
-      <w:r>
-        <w:rPr>
-          <w:rFonts w:asciiTheme="minorEastAsia" w:hAnsiTheme="minorEastAsia" w:cs="Arial"/>
-          <w:color w:val="000000"/>
-          <w:kern w:val="0"/>
-          <w:sz w:val="30"/>
-          <w:szCs w:val="30"/>
-        </w:rPr>
-        <w:t>1</w:t>
-      </w:r>
-      <w:r>
-        <w:rPr>
-          <w:rFonts w:asciiTheme="minorEastAsia" w:hAnsiTheme="minorEastAsia" w:cs="Arial" w:hint="eastAsia"/>
-          <w:color w:val="000000"/>
-          <w:kern w:val="0"/>
-          <w:sz w:val="30"/>
-          <w:szCs w:val="30"/>
-        </w:rPr>
-        <w:t>公里</w:t>
-      </w:r>
-      <w:r>
-        <w:rPr>
-          <w:rFonts w:asciiTheme="minorEastAsia" w:hAnsiTheme="minorEastAsia" w:cs="Arial"/>
-          <w:color w:val="000000"/>
-          <w:kern w:val="0"/>
-          <w:sz w:val="30"/>
-          <w:szCs w:val="30"/>
-        </w:rPr>
-        <w:t>)</w:t>
-      </w:r>
-      <w:r>
-        <w:rPr>
-          <w:rFonts w:asciiTheme="minorEastAsia" w:hAnsiTheme="minorEastAsia" w:cs="Arial" w:hint="eastAsia"/>
-          <w:color w:val="000000"/>
-          <w:kern w:val="0"/>
-          <w:sz w:val="30"/>
-          <w:szCs w:val="30"/>
-        </w:rPr>
-        <w:t>時</w:t>
+        <w:t>在</w:t>
+      </w:r>
+      <w:r>
+        <w:rPr>
+          <w:rFonts w:asciiTheme="minorEastAsia" w:hAnsiTheme="minorEastAsia" w:cs="Arial" w:hint="eastAsia"/>
+          <w:color w:val="000000"/>
+          <w:kern w:val="0"/>
+          <w:sz w:val="30"/>
+          <w:szCs w:val="30"/>
+        </w:rPr>
+        <w:t>app運行的狀態下</w:t>
       </w:r>
     </w:p>
     <w:p>
@@ -3136,7 +3817,7 @@
         <w:pStyle w:val="a3"/>
         <w:widowControl/>
         <w:numPr>
-          <w:ilvl w:val="1"/>
+          <w:ilvl w:val="2"/>
           <w:numId w:val="18"/>
         </w:numPr>
         <w:autoSpaceDE w:val="0"/>
@@ -3160,57 +3841,79 @@
           <w:sz w:val="30"/>
           <w:szCs w:val="30"/>
         </w:rPr>
-        <w:t>在</w:t>
-      </w:r>
-      <w:r>
-        <w:rPr>
-          <w:rFonts w:asciiTheme="minorEastAsia" w:hAnsiTheme="minorEastAsia" w:cs="Arial"/>
-          <w:color w:val="000000"/>
-          <w:kern w:val="0"/>
-          <w:sz w:val="30"/>
-          <w:szCs w:val="30"/>
-        </w:rPr>
-        <w:t>app</w:t>
-      </w:r>
-      <w:r>
-        <w:rPr>
-          <w:rFonts w:asciiTheme="minorEastAsia" w:hAnsiTheme="minorEastAsia" w:cs="Arial" w:hint="eastAsia"/>
-          <w:color w:val="000000"/>
-          <w:kern w:val="0"/>
-          <w:sz w:val="30"/>
-          <w:szCs w:val="30"/>
-        </w:rPr>
-        <w:t>啟動時會跳通知某路況不佳</w:t>
-      </w:r>
-      <w:r>
-        <w:rPr>
-          <w:rFonts w:asciiTheme="minorEastAsia" w:hAnsiTheme="minorEastAsia" w:cs="Arial"/>
-          <w:color w:val="000000"/>
-          <w:kern w:val="0"/>
-          <w:sz w:val="30"/>
-          <w:szCs w:val="30"/>
-        </w:rPr>
-        <w:t>(</w:t>
-      </w:r>
-      <w:r>
-        <w:rPr>
-          <w:rFonts w:asciiTheme="minorEastAsia" w:hAnsiTheme="minorEastAsia" w:cs="Arial" w:hint="eastAsia"/>
-          <w:color w:val="000000"/>
-          <w:kern w:val="0"/>
-          <w:sz w:val="30"/>
-          <w:szCs w:val="30"/>
-        </w:rPr>
-        <w:t>路名</w:t>
-      </w:r>
-      <w:r>
-        <w:rPr>
-          <w:rFonts w:asciiTheme="minorEastAsia" w:hAnsiTheme="minorEastAsia" w:cs="Arial"/>
-          <w:color w:val="000000"/>
-          <w:kern w:val="0"/>
-          <w:sz w:val="30"/>
-          <w:szCs w:val="30"/>
-        </w:rPr>
-        <w:t>)</w:t>
+        <w:t>會根據資料庫所提供的路況</w:t>
+      </w:r>
+    </w:p>
+    <w:p>
+      <w:pPr>
+        <w:pStyle w:val="a3"/>
+        <w:widowControl/>
+        <w:numPr>
+          <w:ilvl w:val="2"/>
+          <w:numId w:val="18"/>
+        </w:numPr>
+        <w:autoSpaceDE w:val="0"/>
+        <w:autoSpaceDN w:val="0"/>
+        <w:adjustRightInd w:val="0"/>
+        <w:spacing w:line="400" w:lineRule="atLeast"/>
+        <w:ind w:leftChars="0"/>
+        <w:rPr>
+          <w:rFonts w:asciiTheme="minorEastAsia" w:hAnsiTheme="minorEastAsia" w:cs="Arial"/>
+          <w:color w:val="000000"/>
+          <w:kern w:val="0"/>
+          <w:sz w:val="30"/>
+          <w:szCs w:val="30"/>
+        </w:rPr>
+      </w:pPr>
+      <w:r>
+        <w:rPr>
+          <w:rFonts w:asciiTheme="minorEastAsia" w:hAnsiTheme="minorEastAsia" w:cs="Arial" w:hint="eastAsia"/>
+          <w:color w:val="000000"/>
+          <w:kern w:val="0"/>
+          <w:sz w:val="30"/>
+          <w:szCs w:val="30"/>
+        </w:rPr>
+        <w:t>當使用者</w:t>
+      </w:r>
+      <w:r>
+        <w:rPr>
+          <w:rFonts w:asciiTheme="minorEastAsia" w:hAnsiTheme="minorEastAsia" w:cs="Arial" w:hint="eastAsia"/>
+          <w:color w:val="000000"/>
+          <w:kern w:val="0"/>
+          <w:sz w:val="30"/>
+          <w:szCs w:val="30"/>
+        </w:rPr>
+        <w:t>在不良路況的附近時</w:t>
+      </w:r>
+      <w:r>
+        <w:rPr>
+          <w:rFonts w:asciiTheme="minorEastAsia" w:hAnsiTheme="minorEastAsia" w:cs="Arial" w:hint="eastAsia"/>
+          <w:color w:val="000000"/>
+          <w:kern w:val="0"/>
+          <w:sz w:val="30"/>
+          <w:szCs w:val="30"/>
+        </w:rPr>
+        <w:t>，會自動通知此不良路況（</w:t>
+      </w:r>
+      <w:r>
+        <w:rPr>
+          <w:rFonts w:asciiTheme="minorEastAsia" w:hAnsiTheme="minorEastAsia" w:cs="Arial" w:hint="eastAsia"/>
+          <w:color w:val="000000"/>
+          <w:kern w:val="0"/>
+          <w:sz w:val="30"/>
+          <w:szCs w:val="30"/>
+        </w:rPr>
+        <w:t>在會跳出一個框框提醒使用者</w:t>
+      </w:r>
+      <w:r>
+        <w:rPr>
+          <w:rFonts w:asciiTheme="minorEastAsia" w:hAnsiTheme="minorEastAsia" w:cs="Arial" w:hint="eastAsia"/>
+          <w:color w:val="000000"/>
+          <w:kern w:val="0"/>
+          <w:sz w:val="30"/>
+          <w:szCs w:val="30"/>
+        </w:rPr>
+        <w:t>哪個路況不佳）</w:t>
       </w:r>
     </w:p>
     <w:sectPr>
@@ -3649,7 +4352,7 @@
   <w:abstractNum w:abstractNumId="6" w15:restartNumberingAfterBreak="0">
     <w:nsid w:val="0A1B571C"/>
     <w:multiLevelType w:val="hybridMultilevel"/>
-    <w:tmpl w:val="670227D2"/>
+    <w:tmpl w:val="5EF09BB4"/>
     <w:lvl w:ilvl="0" w:tplc="0409000B">
       <w:start w:val="1"/>
       <w:numFmt w:val="bullet"/>
@@ -3674,19 +4377,19 @@
         <w:rFonts w:ascii="Wingdings" w:hAnsi="Wingdings" w:hint="default"/>
       </w:rPr>
     </w:lvl>
-    <w:lvl w:ilvl="2" w:tplc="04090005">
-      <w:start w:val="1"/>
-      <w:numFmt w:val="bullet"/>
-      <w:lvlText w:val=""/>
+    <w:lvl w:ilvl="2" w:tplc="0409000F">
+      <w:start w:val="1"/>
+      <w:numFmt w:val="decimal"/>
+      <w:lvlText w:val="%3."/>
       <w:lvlJc w:val="left"/>
       <w:pPr>
         <w:ind w:left="1920" w:hanging="480"/>
       </w:pPr>
       <w:rPr>
-        <w:rFonts w:ascii="Wingdings" w:hAnsi="Wingdings" w:hint="default"/>
+        <w:rFonts w:hint="default"/>
       </w:rPr>
     </w:lvl>
-    <w:lvl w:ilvl="3" w:tplc="04090001" w:tentative="1">
+    <w:lvl w:ilvl="3" w:tplc="04090001">
       <w:start w:val="1"/>
       <w:numFmt w:val="bullet"/>
       <w:lvlText w:val=""/>
@@ -3787,7 +4490,7 @@
         <w:rFonts w:ascii="Wingdings" w:hAnsi="Wingdings" w:hint="default"/>
       </w:rPr>
     </w:lvl>
-    <w:lvl w:ilvl="2" w:tplc="04090005" w:tentative="1">
+    <w:lvl w:ilvl="2" w:tplc="04090005">
       <w:start w:val="1"/>
       <w:numFmt w:val="bullet"/>
       <w:lvlText w:val=""/>

</xml_diff>